<commit_message>
New file: Template - Test Case.docx
</commit_message>
<xml_diff>
--- a/Testing Tools/Template - Test Case.docx
+++ b/Testing Tools/Template - Test Case.docx
@@ -95,7 +95,7 @@
                 <w:sz w:val="28"/>
                 <w:szCs w:val="28"/>
               </w:rPr>
-              <w:t>: Tytuł</w:t>
+              <w:t>:</w:t>
             </w:r>
           </w:p>
         </w:tc>
@@ -147,7 +147,14 @@
                 <w:sz w:val="28"/>
                 <w:szCs w:val="28"/>
               </w:rPr>
-              <w:t>Warunek wstępny</w:t>
+              <w:t>Tytuł</w:t>
+            </w:r>
+            <w:r>
+              <w:rPr>
+                <w:sz w:val="28"/>
+                <w:szCs w:val="28"/>
+              </w:rPr>
+              <w:t>:</w:t>
             </w:r>
           </w:p>
         </w:tc>
@@ -155,7 +162,6 @@
           <w:tcPr>
             <w:tcW w:w="7455" w:type="dxa"/>
           </w:tcPr>
-          <w:p/>
           <w:p/>
           <w:p/>
         </w:tc>
@@ -200,7 +206,14 @@
                 <w:sz w:val="28"/>
                 <w:szCs w:val="28"/>
               </w:rPr>
-              <w:t>Kroki do wykonania</w:t>
+              <w:t>Warunek wstępny</w:t>
+            </w:r>
+            <w:r>
+              <w:rPr>
+                <w:sz w:val="28"/>
+                <w:szCs w:val="28"/>
+              </w:rPr>
+              <w:t>:</w:t>
             </w:r>
           </w:p>
         </w:tc>
@@ -208,31 +221,9 @@
           <w:tcPr>
             <w:tcW w:w="7455" w:type="dxa"/>
           </w:tcPr>
-          <w:p>
-            <w:r>
-              <w:t>1.</w:t>
-            </w:r>
-          </w:p>
-          <w:p>
-            <w:r>
-              <w:t>2.</w:t>
-            </w:r>
-          </w:p>
-          <w:p>
-            <w:r>
-              <w:t>3.</w:t>
-            </w:r>
-          </w:p>
-          <w:p>
-            <w:r>
-              <w:t>4.</w:t>
-            </w:r>
-          </w:p>
-          <w:p>
-            <w:r>
-              <w:t>5.</w:t>
-            </w:r>
-          </w:p>
+          <w:p/>
+          <w:p/>
+          <w:p/>
         </w:tc>
       </w:tr>
       <w:tr>
@@ -275,7 +266,14 @@
                 <w:sz w:val="28"/>
                 <w:szCs w:val="28"/>
               </w:rPr>
-              <w:t>Oczekiwany wynik</w:t>
+              <w:t>Kroki do wykonania</w:t>
+            </w:r>
+            <w:r>
+              <w:rPr>
+                <w:sz w:val="28"/>
+                <w:szCs w:val="28"/>
+              </w:rPr>
+              <w:t>:</w:t>
             </w:r>
           </w:p>
         </w:tc>
@@ -283,10 +281,31 @@
           <w:tcPr>
             <w:tcW w:w="7455" w:type="dxa"/>
           </w:tcPr>
-          <w:p/>
-          <w:p/>
-          <w:p/>
-          <w:p/>
+          <w:p>
+            <w:r>
+              <w:t>1.</w:t>
+            </w:r>
+          </w:p>
+          <w:p>
+            <w:r>
+              <w:t>2.</w:t>
+            </w:r>
+          </w:p>
+          <w:p>
+            <w:r>
+              <w:t>3.</w:t>
+            </w:r>
+          </w:p>
+          <w:p>
+            <w:r>
+              <w:t>4.</w:t>
+            </w:r>
+          </w:p>
+          <w:p>
+            <w:r>
+              <w:t>5.</w:t>
+            </w:r>
+          </w:p>
         </w:tc>
       </w:tr>
       <w:tr>
@@ -329,8 +348,76 @@
                 <w:sz w:val="28"/>
                 <w:szCs w:val="28"/>
               </w:rPr>
+              <w:t xml:space="preserve">Oczekiwany </w:t>
+            </w:r>
+            <w:r>
+              <w:rPr>
+                <w:sz w:val="28"/>
+                <w:szCs w:val="28"/>
+              </w:rPr>
+              <w:t>rezultat:</w:t>
+            </w:r>
+          </w:p>
+        </w:tc>
+        <w:tc>
+          <w:tcPr>
+            <w:tcW w:w="7455" w:type="dxa"/>
+          </w:tcPr>
+          <w:p/>
+          <w:p/>
+          <w:p/>
+          <w:p/>
+        </w:tc>
+      </w:tr>
+      <w:tr>
+        <w:tc>
+          <w:tcPr>
+            <w:tcW w:w="534" w:type="dxa"/>
+          </w:tcPr>
+          <w:p>
+            <w:pPr>
+              <w:jc w:val="center"/>
+              <w:rPr>
+                <w:b/>
+                <w:sz w:val="24"/>
+                <w:szCs w:val="24"/>
+              </w:rPr>
+            </w:pPr>
+            <w:r>
+              <w:rPr>
+                <w:b/>
+                <w:sz w:val="24"/>
+                <w:szCs w:val="24"/>
+              </w:rPr>
+              <w:t>6</w:t>
+            </w:r>
+          </w:p>
+        </w:tc>
+        <w:tc>
+          <w:tcPr>
+            <w:tcW w:w="2693" w:type="dxa"/>
+          </w:tcPr>
+          <w:p>
+            <w:pPr>
+              <w:rPr>
+                <w:sz w:val="28"/>
+                <w:szCs w:val="28"/>
+              </w:rPr>
+            </w:pPr>
+            <w:r>
+              <w:rPr>
+                <w:sz w:val="28"/>
+                <w:szCs w:val="28"/>
+              </w:rPr>
               <w:t>Warunek końcowy</w:t>
             </w:r>
+            <w:r>
+              <w:rPr>
+                <w:sz w:val="28"/>
+                <w:szCs w:val="28"/>
+              </w:rPr>
+              <w:t>:</w:t>
+            </w:r>
           </w:p>
         </w:tc>
         <w:tc>
@@ -340,12 +427,89 @@
           <w:p/>
           <w:p/>
           <w:p/>
+          <w:p/>
+        </w:tc>
+      </w:tr>
+      <w:tr>
+        <w:tc>
+          <w:tcPr>
+            <w:tcW w:w="534" w:type="dxa"/>
+          </w:tcPr>
+          <w:p>
+            <w:pPr>
+              <w:jc w:val="center"/>
+              <w:rPr>
+                <w:b/>
+                <w:sz w:val="24"/>
+                <w:szCs w:val="24"/>
+              </w:rPr>
+            </w:pPr>
+            <w:r>
+              <w:rPr>
+                <w:b/>
+                <w:sz w:val="24"/>
+                <w:szCs w:val="24"/>
+              </w:rPr>
+              <w:t>7</w:t>
+            </w:r>
+          </w:p>
+        </w:tc>
+        <w:tc>
+          <w:tcPr>
+            <w:tcW w:w="2693" w:type="dxa"/>
+          </w:tcPr>
+          <w:p>
+            <w:pPr>
+              <w:rPr>
+                <w:sz w:val="28"/>
+                <w:szCs w:val="28"/>
+              </w:rPr>
+            </w:pPr>
+            <w:r>
+              <w:rPr>
+                <w:sz w:val="28"/>
+                <w:szCs w:val="28"/>
+              </w:rPr>
+              <w:t>Priorytet:</w:t>
+            </w:r>
+          </w:p>
+        </w:tc>
+        <w:tc>
+          <w:tcPr>
+            <w:tcW w:w="7455" w:type="dxa"/>
+          </w:tcPr>
           <w:p/>
         </w:tc>
       </w:tr>
     </w:tbl>
     <w:p/>
-    <w:p/>
+    <w:p>
+      <w:pPr>
+        <w:rPr>
+          <w:i/>
+        </w:rPr>
+      </w:pPr>
+      <w:r>
+        <w:rPr>
+          <w:i/>
+        </w:rPr>
+        <w:t>Przypadek testowy niskiego poziomy</w:t>
+      </w:r>
+      <w:r>
+        <w:rPr>
+          <w:i/>
+        </w:rPr>
+        <w:tab/>
+        <w:t>/</w:t>
+      </w:r>
+      <w:r>
+        <w:rPr>
+          <w:i/>
+        </w:rPr>
+        <w:tab/>
+        <w:t>Przypadek testowy wysokiego poziomy</w:t>
+      </w:r>
+    </w:p>
     <w:p>
       <w:pPr>
         <w:jc w:val="center"/>
@@ -361,18 +525,8 @@
           <w:sz w:val="36"/>
           <w:szCs w:val="36"/>
         </w:rPr>
-        <w:t xml:space="preserve">Test </w:t>
+        <w:t>Test Case</w:t>
       </w:r>
-      <w:proofErr w:type="spellStart"/>
-      <w:r>
-        <w:rPr>
-          <w:b/>
-          <w:sz w:val="36"/>
-          <w:szCs w:val="36"/>
-        </w:rPr>
-        <w:t>Case</w:t>
-      </w:r>
-      <w:proofErr w:type="spellEnd"/>
     </w:p>
     <w:tbl>
       <w:tblPr>
@@ -434,15 +588,6 @@
               </w:rPr>
               <w:t xml:space="preserve">: </w:t>
             </w:r>
-            <w:proofErr w:type="spellStart"/>
-            <w:r>
-              <w:rPr>
-                <w:sz w:val="28"/>
-                <w:szCs w:val="28"/>
-              </w:rPr>
-              <w:t>Title</w:t>
-            </w:r>
-            <w:proofErr w:type="spellEnd"/>
           </w:p>
         </w:tc>
         <w:tc>
@@ -488,23 +633,27 @@
                 <w:szCs w:val="28"/>
               </w:rPr>
             </w:pPr>
-            <w:proofErr w:type="spellStart"/>
-            <w:r>
-              <w:rPr>
-                <w:sz w:val="28"/>
-                <w:szCs w:val="28"/>
-              </w:rPr>
-              <w:t>Preconditions</w:t>
-            </w:r>
-            <w:proofErr w:type="spellEnd"/>
+            <w:r>
+              <w:rPr>
+                <w:sz w:val="28"/>
+                <w:szCs w:val="28"/>
+              </w:rPr>
+              <w:t>Title:</w:t>
+            </w:r>
+          </w:p>
+          <w:p>
+            <w:pPr>
+              <w:rPr>
+                <w:sz w:val="28"/>
+                <w:szCs w:val="28"/>
+              </w:rPr>
+            </w:pPr>
           </w:p>
         </w:tc>
         <w:tc>
           <w:tcPr>
             <w:tcW w:w="7455" w:type="dxa"/>
           </w:tcPr>
-          <w:p/>
-          <w:p/>
           <w:p/>
         </w:tc>
       </w:tr>
@@ -543,46 +692,29 @@
                 <w:szCs w:val="28"/>
               </w:rPr>
             </w:pPr>
-            <w:proofErr w:type="spellStart"/>
-            <w:r>
-              <w:rPr>
-                <w:sz w:val="28"/>
-                <w:szCs w:val="28"/>
-              </w:rPr>
-              <w:t>Steps</w:t>
-            </w:r>
-            <w:proofErr w:type="spellEnd"/>
+            <w:r>
+              <w:rPr>
+                <w:sz w:val="28"/>
+                <w:szCs w:val="28"/>
+              </w:rPr>
+              <w:t>Preconditions</w:t>
+            </w:r>
+            <w:r>
+              <w:rPr>
+                <w:sz w:val="28"/>
+                <w:szCs w:val="28"/>
+              </w:rPr>
+              <w:t>:</w:t>
+            </w:r>
           </w:p>
         </w:tc>
         <w:tc>
           <w:tcPr>
             <w:tcW w:w="7455" w:type="dxa"/>
           </w:tcPr>
-          <w:p>
-            <w:r>
-              <w:t>1.</w:t>
-            </w:r>
-          </w:p>
-          <w:p>
-            <w:r>
-              <w:t>2.</w:t>
-            </w:r>
-          </w:p>
-          <w:p>
-            <w:r>
-              <w:t>3.</w:t>
-            </w:r>
-          </w:p>
-          <w:p>
-            <w:r>
-              <w:t>4.</w:t>
-            </w:r>
-          </w:p>
-          <w:p>
-            <w:r>
-              <w:t>5.</w:t>
-            </w:r>
-          </w:p>
+          <w:p/>
+          <w:p/>
+          <w:p/>
         </w:tc>
       </w:tr>
       <w:tr>
@@ -620,41 +752,51 @@
                 <w:szCs w:val="28"/>
               </w:rPr>
             </w:pPr>
-            <w:proofErr w:type="spellStart"/>
-            <w:r>
-              <w:rPr>
-                <w:sz w:val="28"/>
-                <w:szCs w:val="28"/>
-              </w:rPr>
-              <w:t>Expected</w:t>
-            </w:r>
-            <w:proofErr w:type="spellEnd"/>
-            <w:r>
-              <w:rPr>
-                <w:sz w:val="28"/>
-                <w:szCs w:val="28"/>
-              </w:rPr>
-              <w:t xml:space="preserve"> </w:t>
-            </w:r>
-            <w:proofErr w:type="spellStart"/>
-            <w:r>
-              <w:rPr>
-                <w:sz w:val="28"/>
-                <w:szCs w:val="28"/>
-              </w:rPr>
-              <w:t>Result</w:t>
-            </w:r>
-            <w:proofErr w:type="spellEnd"/>
+            <w:r>
+              <w:rPr>
+                <w:sz w:val="28"/>
+                <w:szCs w:val="28"/>
+              </w:rPr>
+              <w:t>Steps</w:t>
+            </w:r>
+            <w:r>
+              <w:rPr>
+                <w:sz w:val="28"/>
+                <w:szCs w:val="28"/>
+              </w:rPr>
+              <w:t>:</w:t>
+            </w:r>
           </w:p>
         </w:tc>
         <w:tc>
           <w:tcPr>
             <w:tcW w:w="7455" w:type="dxa"/>
           </w:tcPr>
-          <w:p/>
-          <w:p/>
-          <w:p/>
-          <w:p/>
+          <w:p>
+            <w:r>
+              <w:t>1.</w:t>
+            </w:r>
+          </w:p>
+          <w:p>
+            <w:r>
+              <w:t>2.</w:t>
+            </w:r>
+          </w:p>
+          <w:p>
+            <w:r>
+              <w:t>3.</w:t>
+            </w:r>
+          </w:p>
+          <w:p>
+            <w:r>
+              <w:t>4.</w:t>
+            </w:r>
+          </w:p>
+          <w:p>
+            <w:r>
+              <w:t>5.</w:t>
+            </w:r>
+          </w:p>
         </w:tc>
       </w:tr>
       <w:tr>
@@ -692,31 +834,20 @@
                 <w:szCs w:val="28"/>
               </w:rPr>
             </w:pPr>
-            <w:proofErr w:type="spellStart"/>
-            <w:r>
-              <w:rPr>
-                <w:sz w:val="28"/>
-                <w:szCs w:val="28"/>
-              </w:rPr>
-              <w:t>Final</w:t>
-            </w:r>
-            <w:proofErr w:type="spellEnd"/>
-            <w:r>
-              <w:rPr>
-                <w:sz w:val="28"/>
-                <w:szCs w:val="28"/>
-              </w:rPr>
-              <w:t xml:space="preserve"> </w:t>
-            </w:r>
-            <w:proofErr w:type="spellStart"/>
-            <w:r>
-              <w:rPr>
-                <w:sz w:val="28"/>
-                <w:szCs w:val="28"/>
-              </w:rPr>
-              <w:t>condition</w:t>
-            </w:r>
-            <w:proofErr w:type="spellEnd"/>
+            <w:r>
+              <w:rPr>
+                <w:sz w:val="28"/>
+                <w:szCs w:val="28"/>
+              </w:rPr>
+              <w:t>Expected Result</w:t>
+            </w:r>
+            <w:r>
+              <w:rPr>
+                <w:sz w:val="28"/>
+                <w:szCs w:val="28"/>
+              </w:rPr>
+              <w:t>:</w:t>
+            </w:r>
           </w:p>
         </w:tc>
         <w:tc>
@@ -726,11 +857,157 @@
           <w:p/>
           <w:p/>
           <w:p/>
+          <w:p/>
+        </w:tc>
+      </w:tr>
+      <w:tr>
+        <w:tc>
+          <w:tcPr>
+            <w:tcW w:w="534" w:type="dxa"/>
+          </w:tcPr>
+          <w:p>
+            <w:pPr>
+              <w:jc w:val="center"/>
+              <w:rPr>
+                <w:b/>
+                <w:sz w:val="24"/>
+                <w:szCs w:val="24"/>
+              </w:rPr>
+            </w:pPr>
+            <w:r>
+              <w:rPr>
+                <w:b/>
+                <w:sz w:val="24"/>
+                <w:szCs w:val="24"/>
+              </w:rPr>
+              <w:t>6</w:t>
+            </w:r>
+          </w:p>
+        </w:tc>
+        <w:tc>
+          <w:tcPr>
+            <w:tcW w:w="2693" w:type="dxa"/>
+          </w:tcPr>
+          <w:p>
+            <w:pPr>
+              <w:rPr>
+                <w:sz w:val="28"/>
+                <w:szCs w:val="28"/>
+              </w:rPr>
+            </w:pPr>
+            <w:r>
+              <w:rPr>
+                <w:sz w:val="28"/>
+                <w:szCs w:val="28"/>
+              </w:rPr>
+              <w:t>Final condition</w:t>
+            </w:r>
+            <w:r>
+              <w:rPr>
+                <w:sz w:val="28"/>
+                <w:szCs w:val="28"/>
+              </w:rPr>
+              <w:t>:</w:t>
+            </w:r>
+          </w:p>
+        </w:tc>
+        <w:tc>
+          <w:tcPr>
+            <w:tcW w:w="7455" w:type="dxa"/>
+          </w:tcPr>
+          <w:p/>
+          <w:p/>
+          <w:p/>
+          <w:p/>
+        </w:tc>
+      </w:tr>
+      <w:tr>
+        <w:tc>
+          <w:tcPr>
+            <w:tcW w:w="534" w:type="dxa"/>
+          </w:tcPr>
+          <w:p>
+            <w:pPr>
+              <w:jc w:val="center"/>
+              <w:rPr>
+                <w:b/>
+                <w:sz w:val="24"/>
+                <w:szCs w:val="24"/>
+              </w:rPr>
+            </w:pPr>
+            <w:r>
+              <w:rPr>
+                <w:b/>
+                <w:sz w:val="24"/>
+                <w:szCs w:val="24"/>
+              </w:rPr>
+              <w:t>7</w:t>
+            </w:r>
+          </w:p>
+        </w:tc>
+        <w:tc>
+          <w:tcPr>
+            <w:tcW w:w="2693" w:type="dxa"/>
+          </w:tcPr>
+          <w:p>
+            <w:pPr>
+              <w:rPr>
+                <w:sz w:val="28"/>
+                <w:szCs w:val="28"/>
+              </w:rPr>
+            </w:pPr>
+            <w:r>
+              <w:rPr>
+                <w:sz w:val="28"/>
+                <w:szCs w:val="28"/>
+              </w:rPr>
+              <w:t>Priority</w:t>
+            </w:r>
+            <w:r>
+              <w:rPr>
+                <w:sz w:val="28"/>
+                <w:szCs w:val="28"/>
+              </w:rPr>
+              <w:t>:</w:t>
+            </w:r>
+          </w:p>
+        </w:tc>
+        <w:tc>
+          <w:tcPr>
+            <w:tcW w:w="7455" w:type="dxa"/>
+          </w:tcPr>
           <w:p/>
         </w:tc>
       </w:tr>
     </w:tbl>
     <w:p/>
+    <w:p>
+      <w:pPr>
+        <w:rPr>
+          <w:i/>
+        </w:rPr>
+      </w:pPr>
+      <w:r>
+        <w:rPr>
+          <w:i/>
+        </w:rPr>
+        <w:t>Low-level test case</w:t>
+      </w:r>
+      <w:r>
+        <w:rPr>
+          <w:i/>
+        </w:rPr>
+        <w:tab/>
+        <w:t>/</w:t>
+      </w:r>
+      <w:r>
+        <w:rPr>
+          <w:i/>
+        </w:rPr>
+        <w:tab/>
+        <w:t>High-level test case</w:t>
+      </w:r>
+    </w:p>
     <w:sectPr>
       <w:pgSz w:w="11906" w:h="16838"/>
       <w:pgMar w:top="720" w:right="720" w:bottom="720" w:left="720" w:header="708" w:footer="708" w:gutter="0"/>

</xml_diff>